<commit_message>
vault backup: 2024-10-08 20:59:59
</commit_message>
<xml_diff>
--- a/Centennial/Term 1/COMP123 - Software Engineering Fundamentals/Lucas_Vandermaarel_Assignment_2.docx
+++ b/Centennial/Term 1/COMP123 - Software Engineering Fundamentals/Lucas_Vandermaarel_Assignment_2.docx
@@ -168,7 +168,76 @@
         <w:t>Agile Development</w:t>
       </w:r>
     </w:p>
-    <w:p/>
+    <w:p>
+      <w:r>
+        <w:t>Agil</w:t>
+      </w:r>
+      <w:r>
+        <w:t xml:space="preserve">e development is a </w:t>
+      </w:r>
+      <w:r>
+        <w:t xml:space="preserve">commonly used </w:t>
+      </w:r>
+      <w:r>
+        <w:t>flexible method</w:t>
+      </w:r>
+      <w:r>
+        <w:t xml:space="preserve"> </w:t>
+      </w:r>
+      <w:r>
+        <w:t>to develop software</w:t>
+      </w:r>
+      <w:r>
+        <w:t>.</w:t>
+      </w:r>
+      <w:r>
+        <w:t xml:space="preserve"> </w:t>
+      </w:r>
+      <w:r>
+        <w:t xml:space="preserve">Agile development has </w:t>
+      </w:r>
+      <w:r>
+        <w:t>a</w:t>
+      </w:r>
+      <w:r>
+        <w:t xml:space="preserve"> focus on collaboration, quick delivery of components, and </w:t>
+      </w:r>
+      <w:r>
+        <w:t>adaptation</w:t>
+      </w:r>
+      <w:r>
+        <w:t>.</w:t>
+      </w:r>
+      <w:r>
+        <w:t xml:space="preserve"> </w:t>
+      </w:r>
+      <w:r>
+        <w:t xml:space="preserve">The key aspects of </w:t>
+      </w:r>
+      <w:r>
+        <w:t>agile development are iterative development, continuous feedback, cross-functional teams, customer-centric approach and flexibility.</w:t>
+      </w:r>
+    </w:p>
+    <w:p>
+      <w:r>
+        <w:t xml:space="preserve">Iterative development is the idea that projects are split up into </w:t>
+      </w:r>
+      <w:r>
+        <w:t xml:space="preserve">small chunks called sprints. These sprints </w:t>
+      </w:r>
+      <w:r>
+        <w:t xml:space="preserve">have </w:t>
+      </w:r>
+      <w:r>
+        <w:t>action items assigned that a team would be tasked to complete.</w:t>
+      </w:r>
+      <w:r>
+        <w:t xml:space="preserve"> Sprints typically last one to four weeks and can be thought of as a </w:t>
+      </w:r>
+      <w:r>
+        <w:t>self-contained mini-project that fits into the overarching project.</w:t>
+      </w:r>
+    </w:p>
     <w:p/>
     <w:p>
       <w:pPr>
@@ -300,26 +369,13 @@
         <w:t>The 5 stages of the Agile Software Development Lifecycle</w:t>
       </w:r>
       <w:r>
-        <w:t xml:space="preserve">. </w:t>
-      </w:r>
-      <w:proofErr w:type="spellStart"/>
-      <w:r>
-        <w:t>Mendix</w:t>
-      </w:r>
-      <w:proofErr w:type="spellEnd"/>
-      <w:r>
-        <w:t xml:space="preserve">. https://www.mendix.com/blog/agile-software-development-lifecycle-stages/ </w:t>
-      </w:r>
-    </w:p>
-    <w:p/>
-    <w:p>
-      <w:proofErr w:type="spellStart"/>
-      <w:r>
-        <w:t>Cio</w:t>
-      </w:r>
-      <w:proofErr w:type="spellEnd"/>
-      <w:r>
-        <w:t xml:space="preserve">. (2023, June 2). </w:t>
+        <w:t xml:space="preserve">. Mendix. https://www.mendix.com/blog/agile-software-development-lifecycle-stages/ </w:t>
+      </w:r>
+    </w:p>
+    <w:p/>
+    <w:p>
+      <w:r>
+        <w:t xml:space="preserve">Cio. (2023, June 2). </w:t>
       </w:r>
       <w:r>
         <w:rPr>
@@ -329,15 +385,7 @@
         <w:t>Optimal balance between agility and stability in software development</w:t>
       </w:r>
       <w:r>
-        <w:t xml:space="preserve">. </w:t>
-      </w:r>
-      <w:proofErr w:type="spellStart"/>
-      <w:r>
-        <w:t>CioPages</w:t>
-      </w:r>
-      <w:proofErr w:type="spellEnd"/>
-      <w:r>
-        <w:t xml:space="preserve">. https://www.ciopages.com/agility-and-stability-in-software-development/ </w:t>
+        <w:t xml:space="preserve">. CioPages. https://www.ciopages.com/agility-and-stability-in-software-development/ </w:t>
       </w:r>
     </w:p>
     <w:p>

</xml_diff>

<commit_message>
vault backup: 2024-10-08 22:00:01
</commit_message>
<xml_diff>
--- a/Centennial/Term 1/COMP123 - Software Engineering Fundamentals/Lucas_Vandermaarel_Assignment_2.docx
+++ b/Centennial/Term 1/COMP123 - Software Engineering Fundamentals/Lucas_Vandermaarel_Assignment_2.docx
@@ -152,6 +152,7 @@
     </w:p>
     <w:p>
       <w:pPr>
+        <w:spacing w:line="360" w:lineRule="auto"/>
         <w:rPr>
           <w:sz w:val="28"/>
           <w:szCs w:val="28"/>
@@ -169,6 +170,9 @@
       </w:r>
     </w:p>
     <w:p>
+      <w:pPr>
+        <w:spacing w:line="360" w:lineRule="auto"/>
+      </w:pPr>
       <w:r>
         <w:t>Agil</w:t>
       </w:r>
@@ -219,6 +223,9 @@
       </w:r>
     </w:p>
     <w:p>
+      <w:pPr>
+        <w:spacing w:line="360" w:lineRule="auto"/>
+      </w:pPr>
       <w:r>
         <w:t xml:space="preserve">Iterative development is the idea that projects are split up into </w:t>
       </w:r>
@@ -235,12 +242,55 @@
         <w:t xml:space="preserve"> Sprints typically last one to four weeks and can be thought of as a </w:t>
       </w:r>
       <w:r>
-        <w:t>self-contained mini-project that fits into the overarching project.</w:t>
-      </w:r>
-    </w:p>
-    <w:p/>
-    <w:p>
-      <w:pPr>
+        <w:t xml:space="preserve">self-contained </w:t>
+      </w:r>
+      <w:r>
+        <w:t>mini project</w:t>
+      </w:r>
+      <w:r>
+        <w:t xml:space="preserve"> that fits into the overarching project.</w:t>
+      </w:r>
+      <w:r>
+        <w:t xml:space="preserve"> </w:t>
+      </w:r>
+    </w:p>
+    <w:p>
+      <w:pPr>
+        <w:spacing w:line="360" w:lineRule="auto"/>
+      </w:pPr>
+      <w:r>
+        <w:t xml:space="preserve">Continuous feedback is the part of agile development that involves communication with stakeholders and end-users. </w:t>
+      </w:r>
+      <w:r>
+        <w:t xml:space="preserve">The stakeholders and end-users provide feedback </w:t>
+      </w:r>
+      <w:r>
+        <w:t>during and after each</w:t>
+      </w:r>
+      <w:r>
+        <w:t xml:space="preserve"> sprint to allow for modifications</w:t>
+      </w:r>
+      <w:r>
+        <w:t xml:space="preserve"> </w:t>
+      </w:r>
+      <w:r>
+        <w:t>throughout the development process.</w:t>
+      </w:r>
+      <w:r>
+        <w:t xml:space="preserve"> </w:t>
+      </w:r>
+      <w:r>
+        <w:t>These modifications can be large</w:t>
+      </w:r>
+    </w:p>
+    <w:p>
+      <w:pPr>
+        <w:spacing w:line="360" w:lineRule="auto"/>
+      </w:pPr>
+    </w:p>
+    <w:p>
+      <w:pPr>
+        <w:spacing w:line="360" w:lineRule="auto"/>
         <w:rPr>
           <w:b/>
           <w:bCs/>
@@ -260,6 +310,7 @@
     </w:p>
     <w:p>
       <w:pPr>
+        <w:spacing w:line="360" w:lineRule="auto"/>
         <w:rPr>
           <w:b/>
           <w:bCs/>
@@ -268,6 +319,7 @@
     </w:p>
     <w:p>
       <w:pPr>
+        <w:spacing w:line="360" w:lineRule="auto"/>
         <w:rPr>
           <w:b/>
           <w:bCs/>
@@ -276,6 +328,7 @@
     </w:p>
     <w:p>
       <w:pPr>
+        <w:spacing w:line="360" w:lineRule="auto"/>
         <w:rPr>
           <w:b/>
           <w:bCs/>
@@ -295,6 +348,7 @@
     </w:p>
     <w:p>
       <w:pPr>
+        <w:spacing w:line="360" w:lineRule="auto"/>
         <w:rPr>
           <w:b/>
           <w:bCs/>
@@ -310,6 +364,7 @@
     </w:p>
     <w:p>
       <w:pPr>
+        <w:spacing w:line="360" w:lineRule="auto"/>
         <w:rPr>
           <w:b/>
           <w:bCs/>
@@ -326,6 +381,26 @@
         </w:rPr>
         <w:t>Process Models and the difference between them</w:t>
       </w:r>
+    </w:p>
+    <w:p>
+      <w:pPr>
+        <w:spacing w:line="360" w:lineRule="auto"/>
+      </w:pPr>
+    </w:p>
+    <w:p>
+      <w:pPr>
+        <w:spacing w:line="360" w:lineRule="auto"/>
+      </w:pPr>
+    </w:p>
+    <w:p>
+      <w:pPr>
+        <w:spacing w:line="360" w:lineRule="auto"/>
+      </w:pPr>
+    </w:p>
+    <w:p>
+      <w:pPr>
+        <w:spacing w:line="360" w:lineRule="auto"/>
+      </w:pPr>
     </w:p>
     <w:p/>
     <w:p/>
@@ -347,10 +422,6 @@
     <w:p/>
     <w:p/>
     <w:p/>
-    <w:p/>
-    <w:p/>
-    <w:p/>
-    <w:p/>
     <w:p>
       <w:r>
         <w:t>References:</w:t>
@@ -375,6 +446,7 @@
     <w:p/>
     <w:p>
       <w:r>
+        <w:lastRenderedPageBreak/>
         <w:t xml:space="preserve">Cio. (2023, June 2). </w:t>
       </w:r>
       <w:r>

</xml_diff>

<commit_message>
vault backup: 2024-10-08 23:01:01
</commit_message>
<xml_diff>
--- a/Centennial/Term 1/COMP123 - Software Engineering Fundamentals/Lucas_Vandermaarel_Assignment_2.docx
+++ b/Centennial/Term 1/COMP123 - Software Engineering Fundamentals/Lucas_Vandermaarel_Assignment_2.docx
@@ -219,7 +219,19 @@
         <w:t xml:space="preserve">The key aspects of </w:t>
       </w:r>
       <w:r>
-        <w:t>agile development are iterative development, continuous feedback, cross-functional teams, customer-centric approach and flexibility.</w:t>
+        <w:t xml:space="preserve">agile development are iterative development, continuous feedback, cross-functional teams, </w:t>
+      </w:r>
+      <w:r>
+        <w:t xml:space="preserve">customer centricity and </w:t>
+      </w:r>
+      <w:r>
+        <w:t xml:space="preserve">development </w:t>
+      </w:r>
+      <w:r>
+        <w:t>flexibility</w:t>
+      </w:r>
+      <w:r>
+        <w:t>.</w:t>
       </w:r>
     </w:p>
     <w:p>
@@ -280,8 +292,70 @@
         <w:t xml:space="preserve"> </w:t>
       </w:r>
       <w:r>
-        <w:t>These modifications can be large</w:t>
-      </w:r>
+        <w:t xml:space="preserve">These modifications can be </w:t>
+      </w:r>
+      <w:r>
+        <w:t>small, large</w:t>
+      </w:r>
+      <w:r>
+        <w:t>,</w:t>
+      </w:r>
+      <w:r>
+        <w:t xml:space="preserve"> </w:t>
+      </w:r>
+      <w:r>
+        <w:t>or</w:t>
+      </w:r>
+      <w:r>
+        <w:t xml:space="preserve"> anywhere in between, </w:t>
+      </w:r>
+      <w:r>
+        <w:t xml:space="preserve">effectively </w:t>
+      </w:r>
+      <w:r>
+        <w:t>changing</w:t>
+      </w:r>
+      <w:r>
+        <w:t xml:space="preserve"> the</w:t>
+      </w:r>
+      <w:r>
+        <w:t xml:space="preserve"> original idea </w:t>
+      </w:r>
+      <w:r>
+        <w:t xml:space="preserve">into a similar </w:t>
+      </w:r>
+      <w:r>
+        <w:t xml:space="preserve">product than </w:t>
+      </w:r>
+      <w:r>
+        <w:t>first though</w:t>
+      </w:r>
+      <w:r>
+        <w:t xml:space="preserve">t or </w:t>
+      </w:r>
+      <w:r>
+        <w:t xml:space="preserve">creating a product </w:t>
+      </w:r>
+      <w:r>
+        <w:t xml:space="preserve">embodies </w:t>
+      </w:r>
+      <w:r>
+        <w:t xml:space="preserve">a complete pivot </w:t>
+      </w:r>
+      <w:r>
+        <w:t>in</w:t>
+      </w:r>
+      <w:r>
+        <w:t xml:space="preserve"> another direction</w:t>
+      </w:r>
+      <w:r>
+        <w:t>.</w:t>
+      </w:r>
+    </w:p>
+    <w:p>
+      <w:pPr>
+        <w:spacing w:line="360" w:lineRule="auto"/>
+      </w:pPr>
     </w:p>
     <w:p>
       <w:pPr>
@@ -424,6 +498,7 @@
     <w:p/>
     <w:p>
       <w:r>
+        <w:lastRenderedPageBreak/>
         <w:t>References:</w:t>
       </w:r>
       <w:r>
@@ -446,7 +521,6 @@
     <w:p/>
     <w:p>
       <w:r>
-        <w:lastRenderedPageBreak/>
         <w:t xml:space="preserve">Cio. (2023, June 2). </w:t>
       </w:r>
       <w:r>

</xml_diff>

<commit_message>
vault backup: 2024-10-09 00:01:01
</commit_message>
<xml_diff>
--- a/Centennial/Term 1/COMP123 - Software Engineering Fundamentals/Lucas_Vandermaarel_Assignment_2.docx
+++ b/Centennial/Term 1/COMP123 - Software Engineering Fundamentals/Lucas_Vandermaarel_Assignment_2.docx
@@ -356,6 +356,210 @@
       <w:pPr>
         <w:spacing w:line="360" w:lineRule="auto"/>
       </w:pPr>
+      <w:r>
+        <w:t xml:space="preserve">Cross-functional teams </w:t>
+      </w:r>
+      <w:proofErr w:type="gramStart"/>
+      <w:r>
+        <w:t>is</w:t>
+      </w:r>
+      <w:proofErr w:type="gramEnd"/>
+      <w:r>
+        <w:t xml:space="preserve"> the idea that agile development</w:t>
+      </w:r>
+      <w:r>
+        <w:t xml:space="preserve"> </w:t>
+      </w:r>
+      <w:r>
+        <w:t xml:space="preserve">teams are </w:t>
+      </w:r>
+      <w:r>
+        <w:t xml:space="preserve">small, </w:t>
+      </w:r>
+      <w:r>
+        <w:t xml:space="preserve">between </w:t>
+      </w:r>
+      <w:r>
+        <w:t>five</w:t>
+      </w:r>
+      <w:r>
+        <w:t xml:space="preserve"> </w:t>
+      </w:r>
+      <w:r>
+        <w:t>and ten</w:t>
+      </w:r>
+      <w:r>
+        <w:t xml:space="preserve"> members</w:t>
+      </w:r>
+      <w:r>
+        <w:t xml:space="preserve">, that </w:t>
+      </w:r>
+      <w:r>
+        <w:t>can</w:t>
+      </w:r>
+      <w:r>
+        <w:t xml:space="preserve"> work on the current objectives without management intervention. </w:t>
+      </w:r>
+      <w:r>
+        <w:t xml:space="preserve">The members would be diverse in the skills that they bring to the team to </w:t>
+      </w:r>
+      <w:r>
+        <w:t xml:space="preserve">tackle any challenge that </w:t>
+      </w:r>
+      <w:r>
+        <w:t xml:space="preserve">they come across during </w:t>
+      </w:r>
+      <w:r>
+        <w:t>any given sprint.</w:t>
+      </w:r>
+      <w:r>
+        <w:t xml:space="preserve"> </w:t>
+      </w:r>
+      <w:r>
+        <w:t xml:space="preserve">For example, a team member could be a strong developing back-end developer of programs, another member could be strong at developing the front-end, a dev-ops engineer could be used to build the continuous delivery and continuous integration workflow to speed up </w:t>
+      </w:r>
+      <w:r>
+        <w:t>the overall speed at which new features are implemented and pushed to production</w:t>
+      </w:r>
+      <w:r>
+        <w:t xml:space="preserve">, and a database engineer could make sure the database has security features implemented along side creating the tables necessary to store important data to the functions of a piece of software. </w:t>
+      </w:r>
+      <w:r>
+        <w:t>Since e</w:t>
+      </w:r>
+      <w:r>
+        <w:t xml:space="preserve">ach member would have experience in </w:t>
+      </w:r>
+      <w:r>
+        <w:t xml:space="preserve">each of the other members’ scope of work, they would be able to do their main </w:t>
+      </w:r>
+      <w:r>
+        <w:t>task</w:t>
+      </w:r>
+      <w:r>
+        <w:t>, but help another member troubleshoot issues when they arise.</w:t>
+      </w:r>
+    </w:p>
+    <w:p>
+      <w:pPr>
+        <w:spacing w:line="360" w:lineRule="auto"/>
+      </w:pPr>
+      <w:r>
+        <w:lastRenderedPageBreak/>
+        <w:t>Having</w:t>
+      </w:r>
+      <w:r>
+        <w:t xml:space="preserve"> customer centricity means </w:t>
+      </w:r>
+      <w:r>
+        <w:t>prioritizing</w:t>
+      </w:r>
+      <w:r>
+        <w:t xml:space="preserve"> the </w:t>
+      </w:r>
+      <w:r>
+        <w:t xml:space="preserve">distribution of </w:t>
+      </w:r>
+      <w:r>
+        <w:t>a given feature quickly and on a short schedule.</w:t>
+      </w:r>
+      <w:r>
+        <w:t xml:space="preserve"> This </w:t>
+      </w:r>
+      <w:r>
+        <w:t>schedule tends to be a sprint length as that is when a feature would be developed.</w:t>
+      </w:r>
+      <w:r>
+        <w:t xml:space="preserve"> Presenting a new feature to end-users quickly creates </w:t>
+      </w:r>
+      <w:r>
+        <w:t>a focal point on the development of software</w:t>
+      </w:r>
+      <w:r>
+        <w:t xml:space="preserve"> which forces the documentation process to be concise</w:t>
+      </w:r>
+      <w:r>
+        <w:t xml:space="preserve">. </w:t>
+      </w:r>
+      <w:r>
+        <w:t>By focusing on the developing of software over extensive documentation, the team can provide more value to end-users quicke</w:t>
+      </w:r>
+      <w:r>
+        <w:t>r.</w:t>
+      </w:r>
+      <w:r>
+        <w:t xml:space="preserve"> This can be important in retaining customers</w:t>
+      </w:r>
+      <w:r>
+        <w:t xml:space="preserve"> as they will notice the value being added with frequent software updates and notice documentation less as it may not pertain to their use cases. </w:t>
+      </w:r>
+    </w:p>
+    <w:p>
+      <w:pPr>
+        <w:spacing w:line="360" w:lineRule="auto"/>
+      </w:pPr>
+      <w:r>
+        <w:t xml:space="preserve">In agile development, flexibility is very important. </w:t>
+      </w:r>
+      <w:r>
+        <w:t>The idea is that agile teams are adaptable to any changes presented to them.</w:t>
+      </w:r>
+      <w:r>
+        <w:t xml:space="preserve"> </w:t>
+      </w:r>
+      <w:r>
+        <w:t xml:space="preserve">Changes can arise from the continuous feedback they receive from stakeholders and end-users as well as from technical obstacles they come across during development. </w:t>
+      </w:r>
+      <w:r>
+        <w:t>Some technical obstacles could be</w:t>
+      </w:r>
+      <w:r>
+        <w:t xml:space="preserve"> </w:t>
+      </w:r>
+      <w:r>
+        <w:t>unforeseen</w:t>
+      </w:r>
+      <w:r>
+        <w:t xml:space="preserve"> latency issue</w:t>
+      </w:r>
+      <w:r>
+        <w:t xml:space="preserve">s by </w:t>
+      </w:r>
+      <w:r>
+        <w:t>which</w:t>
+      </w:r>
+      <w:r>
+        <w:t xml:space="preserve"> the code goes from one component to the next, the underlying hardware running the software is not powerful enough to support the computation</w:t>
+      </w:r>
+      <w:r>
+        <w:t>s</w:t>
+      </w:r>
+      <w:r>
+        <w:t xml:space="preserve">, </w:t>
+      </w:r>
+      <w:r>
+        <w:t>and</w:t>
+      </w:r>
+      <w:r>
+        <w:t xml:space="preserve"> </w:t>
+      </w:r>
+      <w:r>
+        <w:t>team members could come and go.</w:t>
+      </w:r>
+      <w:r>
+        <w:t xml:space="preserve"> The team </w:t>
+      </w:r>
+      <w:proofErr w:type="gramStart"/>
+      <w:r>
+        <w:t>has to</w:t>
+      </w:r>
+      <w:proofErr w:type="gramEnd"/>
+      <w:r>
+        <w:t xml:space="preserve"> reevaluate their </w:t>
+      </w:r>
+      <w:r>
+        <w:t>position as these changes arise and adapt to overcome and complete their sprints.</w:t>
+      </w:r>
     </w:p>
     <w:p>
       <w:pPr>
@@ -496,9 +700,11 @@
     <w:p/>
     <w:p/>
     <w:p/>
-    <w:p>
-      <w:r>
-        <w:lastRenderedPageBreak/>
+    <w:p/>
+    <w:p/>
+    <w:p/>
+    <w:p>
+      <w:r>
         <w:t>References:</w:t>
       </w:r>
       <w:r>
@@ -515,13 +721,26 @@
         <w:t>The 5 stages of the Agile Software Development Lifecycle</w:t>
       </w:r>
       <w:r>
-        <w:t xml:space="preserve">. Mendix. https://www.mendix.com/blog/agile-software-development-lifecycle-stages/ </w:t>
+        <w:t xml:space="preserve">. </w:t>
+      </w:r>
+      <w:proofErr w:type="spellStart"/>
+      <w:r>
+        <w:t>Mendix</w:t>
+      </w:r>
+      <w:proofErr w:type="spellEnd"/>
+      <w:r>
+        <w:t xml:space="preserve">. https://www.mendix.com/blog/agile-software-development-lifecycle-stages/ </w:t>
       </w:r>
     </w:p>
     <w:p/>
     <w:p>
-      <w:r>
-        <w:t xml:space="preserve">Cio. (2023, June 2). </w:t>
+      <w:proofErr w:type="spellStart"/>
+      <w:r>
+        <w:t>Cio</w:t>
+      </w:r>
+      <w:proofErr w:type="spellEnd"/>
+      <w:r>
+        <w:t xml:space="preserve">. (2023, June 2). </w:t>
       </w:r>
       <w:r>
         <w:rPr>
@@ -531,7 +750,15 @@
         <w:t>Optimal balance between agility and stability in software development</w:t>
       </w:r>
       <w:r>
-        <w:t xml:space="preserve">. CioPages. https://www.ciopages.com/agility-and-stability-in-software-development/ </w:t>
+        <w:t xml:space="preserve">. </w:t>
+      </w:r>
+      <w:proofErr w:type="spellStart"/>
+      <w:r>
+        <w:t>CioPages</w:t>
+      </w:r>
+      <w:proofErr w:type="spellEnd"/>
+      <w:r>
+        <w:t xml:space="preserve">. https://www.ciopages.com/agility-and-stability-in-software-development/ </w:t>
       </w:r>
     </w:p>
     <w:p>
@@ -546,10 +773,22 @@
           <w:i/>
           <w:iCs/>
         </w:rPr>
-        <w:t>What is Agile Software Development (agile methodologies)?</w:t>
-      </w:r>
-      <w:r>
-        <w:t xml:space="preserve">. Software Quality. https://www.techtarget.com/searchsoftwarequality/definition/agile-software-development </w:t>
+        <w:t>What is Agile Software Development (agile methodologies</w:t>
+      </w:r>
+      <w:proofErr w:type="gramStart"/>
+      <w:r>
+        <w:rPr>
+          <w:i/>
+          <w:iCs/>
+        </w:rPr>
+        <w:t>)?</w:t>
+      </w:r>
+      <w:r>
+        <w:t>.</w:t>
+      </w:r>
+      <w:proofErr w:type="gramEnd"/>
+      <w:r>
+        <w:t xml:space="preserve"> Software Quality. https://www.techtarget.com/searchsoftwarequality/definition/agile-software-development </w:t>
       </w:r>
     </w:p>
     <w:p/>

</xml_diff>

<commit_message>
vault backup: 2024-10-09 19:45:43
</commit_message>
<xml_diff>
--- a/Centennial/Term 1/COMP123 - Software Engineering Fundamentals/Lucas_Vandermaarel_Assignment_2.docx
+++ b/Centennial/Term 1/COMP123 - Software Engineering Fundamentals/Lucas_Vandermaarel_Assignment_2.docx
@@ -447,7 +447,15 @@
         <w:t>the overall speed at which new features are implemented and pushed to production</w:t>
       </w:r>
       <w:r>
-        <w:t xml:space="preserve">, and a database engineer could make sure the database has security features implemented along side creating the tables necessary to store important data to the functions of a piece of software. </w:t>
+        <w:t xml:space="preserve">, and a database engineer could make sure the database has security features implemented </w:t>
+      </w:r>
+      <w:proofErr w:type="spellStart"/>
+      <w:r>
+        <w:t>along side</w:t>
+      </w:r>
+      <w:proofErr w:type="spellEnd"/>
+      <w:r>
+        <w:t xml:space="preserve"> creating the tables necessary to store important data to the functions of a piece of software. </w:t>
       </w:r>
       <w:r>
         <w:t>Since e</w:t>
@@ -541,8 +549,13 @@
       <w:r>
         <w:t>(</w:t>
       </w:r>
-      <w:r>
-        <w:t>Cio. 2023, June 2</w:t>
+      <w:proofErr w:type="spellStart"/>
+      <w:r>
+        <w:t>Cio</w:t>
+      </w:r>
+      <w:proofErr w:type="spellEnd"/>
+      <w:r>
+        <w:t>. 2023, June 2</w:t>
       </w:r>
       <w:r>
         <w:t xml:space="preserve">) </w:t>
@@ -749,22 +762,30 @@
         <w:t xml:space="preserve"> of the project, estimating the time needed to complete the project</w:t>
       </w:r>
       <w:r>
-        <w:t xml:space="preserve">, and identifying risks along side mitigation measures to deal with issues. </w:t>
+        <w:t xml:space="preserve">, and identifying risks </w:t>
+      </w:r>
+      <w:r>
+        <w:t>alongside</w:t>
+      </w:r>
+      <w:r>
+        <w:t xml:space="preserve"> mitigation measures to deal with issues. </w:t>
       </w:r>
       <w:r>
         <w:t>Often, the objectives and milestones would be combined with timelines to create a roadmap that keep end-users in the loop</w:t>
       </w:r>
       <w:r>
-        <w:t xml:space="preserve"> of features to come and to provide a quick overview to the stakeholders about what to expect.</w:t>
+        <w:t xml:space="preserve"> of features to come and </w:t>
+      </w:r>
+      <w:r>
+        <w:t>provide</w:t>
+      </w:r>
+      <w:r>
+        <w:t xml:space="preserve"> a quick overview to the stakeholders about what to expect.</w:t>
       </w:r>
     </w:p>
     <w:p>
       <w:pPr>
         <w:spacing w:line="360" w:lineRule="auto"/>
-        <w:rPr>
-          <w:b/>
-          <w:bCs/>
-        </w:rPr>
       </w:pPr>
       <w:r>
         <w:rPr>
@@ -772,6 +793,58 @@
           <w:bCs/>
         </w:rPr>
         <w:t>Modeling</w:t>
+      </w:r>
+      <w:r>
+        <w:rPr>
+          <w:b/>
+          <w:bCs/>
+        </w:rPr>
+        <w:br/>
+      </w:r>
+      <w:r>
+        <w:t xml:space="preserve">The modeling activity </w:t>
+      </w:r>
+      <w:r>
+        <w:t>is a much more visual activity than the other</w:t>
+      </w:r>
+      <w:r>
+        <w:t xml:space="preserve"> activ</w:t>
+      </w:r>
+      <w:r>
+        <w:t>ities as</w:t>
+      </w:r>
+      <w:r>
+        <w:t xml:space="preserve"> there are user interface designs, data models</w:t>
+      </w:r>
+      <w:r>
+        <w:t xml:space="preserve"> and </w:t>
+      </w:r>
+      <w:r>
+        <w:t xml:space="preserve">database schemas prototyped, </w:t>
+      </w:r>
+      <w:r>
+        <w:t>as well as</w:t>
+      </w:r>
+      <w:r>
+        <w:t xml:space="preserve"> system architectur</w:t>
+      </w:r>
+      <w:r>
+        <w:t>e diagrams</w:t>
+      </w:r>
+      <w:r>
+        <w:t xml:space="preserve"> created</w:t>
+      </w:r>
+      <w:r>
+        <w:t>.</w:t>
+      </w:r>
+      <w:r>
+        <w:t xml:space="preserve"> </w:t>
+      </w:r>
+      <w:r>
+        <w:t>User interface models entail the layout and interaction</w:t>
+      </w:r>
+      <w:r>
+        <w:t xml:space="preserve"> of </w:t>
       </w:r>
     </w:p>
     <w:p>
@@ -932,6 +1005,7 @@
           <w:b/>
           <w:bCs/>
         </w:rPr>
+        <w:lastRenderedPageBreak/>
         <w:t>Concurrent</w:t>
       </w:r>
     </w:p>
@@ -983,34 +1057,47 @@
           <w:i/>
           <w:iCs/>
         </w:rPr>
-        <w:t xml:space="preserve">The 5 stages of the Agile Software Development </w:t>
+        <w:t>The 5 stages of the Agile Software Development Lifecycle</w:t>
+      </w:r>
+      <w:r>
+        <w:t xml:space="preserve">. </w:t>
+      </w:r>
+      <w:proofErr w:type="spellStart"/>
+      <w:r>
+        <w:t>Mendix</w:t>
+      </w:r>
+      <w:proofErr w:type="spellEnd"/>
+      <w:r>
+        <w:t xml:space="preserve">. https://www.mendix.com/blog/agile-software-development-lifecycle-stages/ </w:t>
+      </w:r>
+    </w:p>
+    <w:p/>
+    <w:p>
+      <w:proofErr w:type="spellStart"/>
+      <w:r>
+        <w:t>Cio</w:t>
+      </w:r>
+      <w:proofErr w:type="spellEnd"/>
+      <w:r>
+        <w:t xml:space="preserve">. (2023, June 2). </w:t>
       </w:r>
       <w:r>
         <w:rPr>
           <w:i/>
           <w:iCs/>
         </w:rPr>
-        <w:lastRenderedPageBreak/>
-        <w:t>Lifecycle</w:t>
-      </w:r>
-      <w:r>
-        <w:t xml:space="preserve">. Mendix. https://www.mendix.com/blog/agile-software-development-lifecycle-stages/ </w:t>
-      </w:r>
-    </w:p>
-    <w:p/>
-    <w:p>
-      <w:r>
-        <w:t xml:space="preserve">Cio. (2023, June 2). </w:t>
-      </w:r>
-      <w:r>
-        <w:rPr>
-          <w:i/>
-          <w:iCs/>
-        </w:rPr>
         <w:t>Optimal balance between agility and stability in software development</w:t>
       </w:r>
       <w:r>
-        <w:t xml:space="preserve">. CioPages. https://www.ciopages.com/agility-and-stability-in-software-development/ </w:t>
+        <w:t xml:space="preserve">. </w:t>
+      </w:r>
+      <w:proofErr w:type="spellStart"/>
+      <w:r>
+        <w:t>CioPages</w:t>
+      </w:r>
+      <w:proofErr w:type="spellEnd"/>
+      <w:r>
+        <w:t xml:space="preserve">. https://www.ciopages.com/agility-and-stability-in-software-development/ </w:t>
       </w:r>
     </w:p>
     <w:p>

</xml_diff>

<commit_message>
vault backup: 2024-10-09 20:45:43
</commit_message>
<xml_diff>
--- a/Centennial/Term 1/COMP123 - Software Engineering Fundamentals/Lucas_Vandermaarel_Assignment_2.docx
+++ b/Centennial/Term 1/COMP123 - Software Engineering Fundamentals/Lucas_Vandermaarel_Assignment_2.docx
@@ -447,15 +447,7 @@
         <w:t>the overall speed at which new features are implemented and pushed to production</w:t>
       </w:r>
       <w:r>
-        <w:t xml:space="preserve">, and a database engineer could make sure the database has security features implemented </w:t>
-      </w:r>
-      <w:proofErr w:type="spellStart"/>
-      <w:r>
-        <w:t>along side</w:t>
-      </w:r>
-      <w:proofErr w:type="spellEnd"/>
-      <w:r>
-        <w:t xml:space="preserve"> creating the tables necessary to store important data to the functions of a piece of software. </w:t>
+        <w:t xml:space="preserve">, and a database engineer could make sure the database has security features implemented along side creating the tables necessary to store important data to the functions of a piece of software. </w:t>
       </w:r>
       <w:r>
         <w:t>Since e</w:t>
@@ -549,13 +541,8 @@
       <w:r>
         <w:t>(</w:t>
       </w:r>
-      <w:proofErr w:type="spellStart"/>
-      <w:r>
-        <w:t>Cio</w:t>
-      </w:r>
-      <w:proofErr w:type="spellEnd"/>
-      <w:r>
-        <w:t>. 2023, June 2</w:t>
+      <w:r>
+        <w:t>Cio. 2023, June 2</w:t>
       </w:r>
       <w:r>
         <w:t xml:space="preserve">) </w:t>
@@ -846,21 +833,105 @@
       <w:r>
         <w:t xml:space="preserve"> of </w:t>
       </w:r>
+      <w:r>
+        <w:t>a piece of software.</w:t>
+      </w:r>
+      <w:r>
+        <w:t xml:space="preserve"> </w:t>
+      </w:r>
+      <w:r>
+        <w:t xml:space="preserve"> Data models will be </w:t>
+      </w:r>
+      <w:r>
+        <w:t xml:space="preserve">comprised of </w:t>
+      </w:r>
+      <w:r>
+        <w:t xml:space="preserve">specifications </w:t>
+      </w:r>
+      <w:r>
+        <w:t xml:space="preserve">on how data should </w:t>
+      </w:r>
+      <w:r>
+        <w:t xml:space="preserve">be held within a program and database schemas will </w:t>
+      </w:r>
+      <w:r>
+        <w:t xml:space="preserve">specify </w:t>
+      </w:r>
+      <w:r>
+        <w:t>how data is stored.</w:t>
+      </w:r>
+      <w:r>
+        <w:t xml:space="preserve"> </w:t>
+      </w:r>
+      <w:r>
+        <w:t xml:space="preserve"> System architecture diagrams will display the entire software’s functionalities and features that are originally thought of. </w:t>
+      </w:r>
+      <w:r>
+        <w:t>All</w:t>
+      </w:r>
+      <w:r>
+        <w:t xml:space="preserve"> these </w:t>
+      </w:r>
+      <w:r>
+        <w:t>models may change as the software’s requirements change.</w:t>
+      </w:r>
     </w:p>
     <w:p>
       <w:pPr>
         <w:spacing w:line="360" w:lineRule="auto"/>
+      </w:pPr>
+      <w:r>
         <w:rPr>
           <w:b/>
           <w:bCs/>
         </w:rPr>
-      </w:pPr>
+        <w:t>Construction</w:t>
+      </w:r>
       <w:r>
         <w:rPr>
           <w:b/>
           <w:bCs/>
         </w:rPr>
-        <w:t>Construction</w:t>
+        <w:br/>
+      </w:r>
+      <w:r>
+        <w:t>Construction is where code is being written and workflows are being developed.</w:t>
+      </w:r>
+      <w:r>
+        <w:t xml:space="preserve"> </w:t>
+      </w:r>
+      <w:r>
+        <w:t>This entails writing code, creating unit and integration tests, reviewing code, refactoring code to optimize the performance.</w:t>
+      </w:r>
+      <w:r>
+        <w:t xml:space="preserve"> </w:t>
+      </w:r>
+      <w:r>
+        <w:t xml:space="preserve">Due to continuous integration processes, over time the construction activity will become </w:t>
+      </w:r>
+      <w:r>
+        <w:t>more streamlined</w:t>
+      </w:r>
+      <w:r>
+        <w:t xml:space="preserve"> which in turn may increase efficiency </w:t>
+      </w:r>
+      <w:r>
+        <w:t>when</w:t>
+      </w:r>
+      <w:r>
+        <w:t xml:space="preserve"> </w:t>
+      </w:r>
+      <w:r>
+        <w:t>building</w:t>
+      </w:r>
+      <w:r>
+        <w:t xml:space="preserve"> features.</w:t>
+      </w:r>
+      <w:r>
+        <w:t xml:space="preserve"> </w:t>
+      </w:r>
+      <w:r>
+        <w:br/>
       </w:r>
     </w:p>
     <w:p>
@@ -877,6 +948,14 @@
           <w:bCs/>
         </w:rPr>
         <w:t>Deployment</w:t>
+      </w:r>
+    </w:p>
+    <w:p>
+      <w:pPr>
+        <w:spacing w:line="360" w:lineRule="auto"/>
+      </w:pPr>
+      <w:r>
+        <w:t xml:space="preserve">Deployment is when the </w:t>
       </w:r>
     </w:p>
     <w:p>
@@ -1005,7 +1084,6 @@
           <w:b/>
           <w:bCs/>
         </w:rPr>
-        <w:lastRenderedPageBreak/>
         <w:t>Concurrent</w:t>
       </w:r>
     </w:p>
@@ -1060,26 +1138,13 @@
         <w:t>The 5 stages of the Agile Software Development Lifecycle</w:t>
       </w:r>
       <w:r>
-        <w:t xml:space="preserve">. </w:t>
-      </w:r>
-      <w:proofErr w:type="spellStart"/>
-      <w:r>
-        <w:t>Mendix</w:t>
-      </w:r>
-      <w:proofErr w:type="spellEnd"/>
-      <w:r>
-        <w:t xml:space="preserve">. https://www.mendix.com/blog/agile-software-development-lifecycle-stages/ </w:t>
+        <w:t xml:space="preserve">. Mendix. https://www.mendix.com/blog/agile-software-development-lifecycle-stages/ </w:t>
       </w:r>
     </w:p>
     <w:p/>
     <w:p>
-      <w:proofErr w:type="spellStart"/>
-      <w:r>
-        <w:t>Cio</w:t>
-      </w:r>
-      <w:proofErr w:type="spellEnd"/>
-      <w:r>
-        <w:t xml:space="preserve">. (2023, June 2). </w:t>
+      <w:r>
+        <w:t xml:space="preserve">Cio. (2023, June 2). </w:t>
       </w:r>
       <w:r>
         <w:rPr>
@@ -1089,15 +1154,7 @@
         <w:t>Optimal balance between agility and stability in software development</w:t>
       </w:r>
       <w:r>
-        <w:t xml:space="preserve">. </w:t>
-      </w:r>
-      <w:proofErr w:type="spellStart"/>
-      <w:r>
-        <w:t>CioPages</w:t>
-      </w:r>
-      <w:proofErr w:type="spellEnd"/>
-      <w:r>
-        <w:t xml:space="preserve">. https://www.ciopages.com/agility-and-stability-in-software-development/ </w:t>
+        <w:t xml:space="preserve">. CioPages. https://www.ciopages.com/agility-and-stability-in-software-development/ </w:t>
       </w:r>
     </w:p>
     <w:p>

</xml_diff>

<commit_message>
vault backup: 2024-10-09 21:45:44
</commit_message>
<xml_diff>
--- a/Centennial/Term 1/COMP123 - Software Engineering Fundamentals/Lucas_Vandermaarel_Assignment_2.docx
+++ b/Centennial/Term 1/COMP123 - Software Engineering Fundamentals/Lucas_Vandermaarel_Assignment_2.docx
@@ -377,8 +377,13 @@
       <w:r>
         <w:t xml:space="preserve">Cross-functional teams </w:t>
       </w:r>
-      <w:r>
-        <w:t>is the idea that agile development</w:t>
+      <w:proofErr w:type="gramStart"/>
+      <w:r>
+        <w:t>is</w:t>
+      </w:r>
+      <w:proofErr w:type="gramEnd"/>
+      <w:r>
+        <w:t xml:space="preserve"> the idea that agile development</w:t>
       </w:r>
       <w:r>
         <w:t xml:space="preserve"> </w:t>
@@ -447,7 +452,15 @@
         <w:t>the overall speed at which new features are implemented and pushed to production</w:t>
       </w:r>
       <w:r>
-        <w:t xml:space="preserve">, and a database engineer could make sure the database has security features implemented along side creating the tables necessary to store important data to the functions of a piece of software. </w:t>
+        <w:t xml:space="preserve">, and a database engineer could make sure the database has security features implemented </w:t>
+      </w:r>
+      <w:proofErr w:type="spellStart"/>
+      <w:r>
+        <w:t>along side</w:t>
+      </w:r>
+      <w:proofErr w:type="spellEnd"/>
+      <w:r>
+        <w:t xml:space="preserve"> creating the tables necessary to store important data to the functions of a piece of software. </w:t>
       </w:r>
       <w:r>
         <w:t>Since e</w:t>
@@ -541,8 +554,13 @@
       <w:r>
         <w:t>(</w:t>
       </w:r>
-      <w:r>
-        <w:t>Cio. 2023, June 2</w:t>
+      <w:proofErr w:type="spellStart"/>
+      <w:r>
+        <w:t>Cio</w:t>
+      </w:r>
+      <w:proofErr w:type="spellEnd"/>
+      <w:r>
+        <w:t>. 2023, June 2</w:t>
       </w:r>
       <w:r>
         <w:t xml:space="preserve">) </w:t>
@@ -584,7 +602,15 @@
         <w:t>team members could come and go.</w:t>
       </w:r>
       <w:r>
-        <w:t xml:space="preserve"> The team has to reevaluate their </w:t>
+        <w:t xml:space="preserve"> The team </w:t>
+      </w:r>
+      <w:proofErr w:type="gramStart"/>
+      <w:r>
+        <w:t>has to</w:t>
+      </w:r>
+      <w:proofErr w:type="gramEnd"/>
+      <w:r>
+        <w:t xml:space="preserve"> reevaluate their </w:t>
       </w:r>
       <w:r>
         <w:t>position as these changes arise and adapt to overcome and complete their sprints.</w:t>
@@ -852,7 +878,15 @@
         <w:t xml:space="preserve">on how data should </w:t>
       </w:r>
       <w:r>
-        <w:t xml:space="preserve">be held within a program and database schemas will </w:t>
+        <w:t xml:space="preserve">be held within a program and database </w:t>
+      </w:r>
+      <w:proofErr w:type="gramStart"/>
+      <w:r>
+        <w:t>schemas</w:t>
+      </w:r>
+      <w:proofErr w:type="gramEnd"/>
+      <w:r>
+        <w:t xml:space="preserve"> will </w:t>
       </w:r>
       <w:r>
         <w:t xml:space="preserve">specify </w:t>
@@ -937,16 +971,27 @@
     <w:p>
       <w:pPr>
         <w:spacing w:line="360" w:lineRule="auto"/>
-        <w:rPr>
-          <w:b/>
-          <w:bCs/>
-        </w:rPr>
-      </w:pPr>
-      <w:r>
-        <w:rPr>
-          <w:b/>
-          <w:bCs/>
-        </w:rPr>
+      </w:pPr>
+    </w:p>
+    <w:p>
+      <w:pPr>
+        <w:spacing w:line="360" w:lineRule="auto"/>
+      </w:pPr>
+    </w:p>
+    <w:p>
+      <w:pPr>
+        <w:spacing w:line="360" w:lineRule="auto"/>
+        <w:rPr>
+          <w:b/>
+          <w:bCs/>
+        </w:rPr>
+      </w:pPr>
+      <w:r>
+        <w:rPr>
+          <w:b/>
+          <w:bCs/>
+        </w:rPr>
+        <w:lastRenderedPageBreak/>
         <w:t>Deployment</w:t>
       </w:r>
     </w:p>
@@ -956,6 +1001,108 @@
       </w:pPr>
       <w:r>
         <w:t xml:space="preserve">Deployment is when the </w:t>
+      </w:r>
+      <w:r>
+        <w:t>continuous deployment practices would likely be used to frequently release updates to production instances</w:t>
+      </w:r>
+      <w:r>
+        <w:t xml:space="preserve">. </w:t>
+      </w:r>
+      <w:r>
+        <w:t xml:space="preserve">Some </w:t>
+      </w:r>
+      <w:r>
+        <w:t>actions</w:t>
+      </w:r>
+      <w:r>
+        <w:t xml:space="preserve"> </w:t>
+      </w:r>
+      <w:r>
+        <w:t>that would be taken are the preparation of software, the configuration of the production environments, migrating data, creating documentation, and possibly training users.</w:t>
+      </w:r>
+      <w:r>
+        <w:t xml:space="preserve"> </w:t>
+      </w:r>
+      <w:r>
+        <w:t xml:space="preserve">The preparation of the software might entail </w:t>
+      </w:r>
+      <w:r>
+        <w:t>last minute testing</w:t>
+      </w:r>
+      <w:r>
+        <w:t xml:space="preserve"> and </w:t>
+      </w:r>
+      <w:r>
+        <w:t>formatting the code to be more readable</w:t>
+      </w:r>
+      <w:r>
+        <w:t>.</w:t>
+      </w:r>
+      <w:r>
+        <w:t xml:space="preserve"> </w:t>
+      </w:r>
+      <w:r>
+        <w:t xml:space="preserve">The configuration of production environments might mean setting up SSL certificates and private keys to secure </w:t>
+      </w:r>
+      <w:r>
+        <w:t>a web application</w:t>
+      </w:r>
+      <w:r>
+        <w:t xml:space="preserve"> or it could mean setting up the project on different virtual machines</w:t>
+      </w:r>
+      <w:r>
+        <w:t xml:space="preserve"> </w:t>
+      </w:r>
+      <w:r>
+        <w:t xml:space="preserve">that point to </w:t>
+      </w:r>
+      <w:r>
+        <w:t>a separate</w:t>
+      </w:r>
+      <w:r>
+        <w:t>, secure</w:t>
+      </w:r>
+      <w:r>
+        <w:t xml:space="preserve"> </w:t>
+      </w:r>
+      <w:r>
+        <w:t>IP outside of</w:t>
+      </w:r>
+      <w:r>
+        <w:t xml:space="preserve"> the </w:t>
+      </w:r>
+      <w:r>
+        <w:t>organization’s</w:t>
+      </w:r>
+      <w:r>
+        <w:t xml:space="preserve"> LAN.</w:t>
+      </w:r>
+      <w:r>
+        <w:t xml:space="preserve"> </w:t>
+      </w:r>
+      <w:r>
+        <w:t>The migration of data could mean transferring a database or other resources the piece of software needs to function into a production database or storage container.</w:t>
+      </w:r>
+      <w:r>
+        <w:t xml:space="preserve"> </w:t>
+      </w:r>
+      <w:r>
+        <w:t xml:space="preserve">Creating documentation would be the team providing specifications on how the software should </w:t>
+      </w:r>
+      <w:r>
+        <w:t>be used and training users would be similar in the information that is presented</w:t>
+      </w:r>
+      <w:r>
+        <w:t xml:space="preserve"> to provide users with the ability to</w:t>
+      </w:r>
+      <w:r>
+        <w:t xml:space="preserve"> use the software </w:t>
+      </w:r>
+      <w:r>
+        <w:t>as it was intended</w:t>
+      </w:r>
+      <w:r>
+        <w:t>.</w:t>
       </w:r>
     </w:p>
     <w:p>
@@ -1000,6 +1147,361 @@
           <w:b/>
           <w:bCs/>
         </w:rPr>
+        <w:t>Modularity</w:t>
+      </w:r>
+    </w:p>
+    <w:p>
+      <w:pPr>
+        <w:spacing w:line="360" w:lineRule="auto"/>
+      </w:pPr>
+      <w:r>
+        <w:t xml:space="preserve">Modularity is the idea of splitting software components into management components that can be </w:t>
+      </w:r>
+      <w:r>
+        <w:t>tested</w:t>
+      </w:r>
+      <w:r>
+        <w:t xml:space="preserve"> and maintained independently from one another. Reusability</w:t>
+      </w:r>
+      <w:r>
+        <w:t xml:space="preserve"> of code</w:t>
+      </w:r>
+      <w:r>
+        <w:t xml:space="preserve"> and troubleshooting capabilities </w:t>
+      </w:r>
+      <w:r>
+        <w:t>are</w:t>
+      </w:r>
+      <w:r>
+        <w:t xml:space="preserve"> </w:t>
+      </w:r>
+      <w:r>
+        <w:t>improved</w:t>
+      </w:r>
+      <w:r>
+        <w:t xml:space="preserve"> </w:t>
+      </w:r>
+      <w:proofErr w:type="gramStart"/>
+      <w:r>
+        <w:t xml:space="preserve">as a result </w:t>
+      </w:r>
+      <w:r>
+        <w:t>of</w:t>
+      </w:r>
+      <w:proofErr w:type="gramEnd"/>
+      <w:r>
+        <w:t xml:space="preserve"> implementing this </w:t>
+      </w:r>
+      <w:r>
+        <w:t>principle.</w:t>
+      </w:r>
+    </w:p>
+    <w:p>
+      <w:pPr>
+        <w:spacing w:line="360" w:lineRule="auto"/>
+      </w:pPr>
+      <w:r>
+        <w:rPr>
+          <w:b/>
+          <w:bCs/>
+        </w:rPr>
+        <w:t>Abstraction</w:t>
+      </w:r>
+      <w:r>
+        <w:rPr>
+          <w:b/>
+          <w:bCs/>
+        </w:rPr>
+        <w:br/>
+      </w:r>
+      <w:r>
+        <w:t xml:space="preserve">Abstraction is </w:t>
+      </w:r>
+      <w:r>
+        <w:t xml:space="preserve">the principle where complex processes are </w:t>
+      </w:r>
+      <w:r>
+        <w:t xml:space="preserve">hidden behind </w:t>
+      </w:r>
+      <w:proofErr w:type="gramStart"/>
+      <w:r>
+        <w:t>easy to u</w:t>
+      </w:r>
+      <w:r>
+        <w:t>se</w:t>
+      </w:r>
+      <w:proofErr w:type="gramEnd"/>
+      <w:r>
+        <w:t xml:space="preserve"> methods.</w:t>
+      </w:r>
+      <w:r>
+        <w:t xml:space="preserve"> </w:t>
+      </w:r>
+      <w:r>
+        <w:t xml:space="preserve">Abstracting complexities </w:t>
+      </w:r>
+      <w:r>
+        <w:t>allows</w:t>
+      </w:r>
+      <w:r>
+        <w:t xml:space="preserve"> developers to </w:t>
+      </w:r>
+      <w:r>
+        <w:t>use code without understanding how it works at the lowest level.</w:t>
+      </w:r>
+      <w:r>
+        <w:t xml:space="preserve"> </w:t>
+      </w:r>
+      <w:r>
+        <w:t xml:space="preserve">This will save time when </w:t>
+      </w:r>
+      <w:r>
+        <w:t>there is a need to use a similar complex process</w:t>
+      </w:r>
+      <w:r>
+        <w:t xml:space="preserve"> in multiple areas of a code base. </w:t>
+      </w:r>
+    </w:p>
+    <w:p>
+      <w:pPr>
+        <w:spacing w:line="360" w:lineRule="auto"/>
+      </w:pPr>
+    </w:p>
+    <w:p>
+      <w:pPr>
+        <w:spacing w:line="360" w:lineRule="auto"/>
+      </w:pPr>
+      <w:r>
+        <w:rPr>
+          <w:b/>
+          <w:bCs/>
+        </w:rPr>
+        <w:lastRenderedPageBreak/>
+        <w:t>Encapsulation</w:t>
+      </w:r>
+      <w:r>
+        <w:rPr>
+          <w:b/>
+          <w:bCs/>
+        </w:rPr>
+        <w:br/>
+      </w:r>
+      <w:r>
+        <w:t>Encapsulation puts data together into all-encompassing units, typically an object</w:t>
+      </w:r>
+      <w:r>
+        <w:t xml:space="preserve">. </w:t>
+      </w:r>
+      <w:r>
+        <w:t>For example, a student object might have data regarding the student’s grades, homeroom teacher, sex, and name.</w:t>
+      </w:r>
+      <w:r>
+        <w:t xml:space="preserve"> </w:t>
+      </w:r>
+      <w:r>
+        <w:t>Calling a student object will provide quick and easy access to the attributes assigned to it</w:t>
+      </w:r>
+      <w:r>
+        <w:t xml:space="preserve"> while allowing the developers to understand what they are working with based on the name.</w:t>
+      </w:r>
+      <w:r>
+        <w:t xml:space="preserve"> </w:t>
+      </w:r>
+      <w:r>
+        <w:t xml:space="preserve"> </w:t>
+      </w:r>
+      <w:r>
+        <w:t>Encapsulation will help reduce the complexity of a program</w:t>
+      </w:r>
+      <w:r>
+        <w:t xml:space="preserve"> and </w:t>
+      </w:r>
+      <w:r>
+        <w:t>increase data integrity by giving contextual meaning to data.</w:t>
+      </w:r>
+    </w:p>
+    <w:p>
+      <w:pPr>
+        <w:spacing w:line="360" w:lineRule="auto"/>
+      </w:pPr>
+      <w:r>
+        <w:rPr>
+          <w:b/>
+          <w:bCs/>
+        </w:rPr>
+        <w:t>Information Hiding</w:t>
+      </w:r>
+      <w:r>
+        <w:rPr>
+          <w:b/>
+          <w:bCs/>
+        </w:rPr>
+        <w:br/>
+      </w:r>
+      <w:r>
+        <w:t xml:space="preserve">Information hiding is to </w:t>
+      </w:r>
+      <w:r>
+        <w:t xml:space="preserve">restrict data or how a method operates </w:t>
+      </w:r>
+      <w:r>
+        <w:t>from the end-user.</w:t>
+      </w:r>
+      <w:r>
+        <w:t xml:space="preserve"> </w:t>
+      </w:r>
+      <w:r>
+        <w:t>This increases the security of the software</w:t>
+      </w:r>
+      <w:r>
+        <w:t xml:space="preserve"> </w:t>
+      </w:r>
+      <w:r>
+        <w:t>and reinforces the modular design of an application.</w:t>
+      </w:r>
+    </w:p>
+    <w:p>
+      <w:pPr>
+        <w:spacing w:line="360" w:lineRule="auto"/>
+      </w:pPr>
+      <w:r>
+        <w:rPr>
+          <w:b/>
+          <w:bCs/>
+        </w:rPr>
+        <w:t>Don’t Repeat Yourself (DRY)</w:t>
+      </w:r>
+      <w:r>
+        <w:rPr>
+          <w:b/>
+          <w:bCs/>
+        </w:rPr>
+        <w:br/>
+      </w:r>
+      <w:r>
+        <w:t>Don’t Repeat Yourself</w:t>
+      </w:r>
+      <w:r>
+        <w:t>,</w:t>
+      </w:r>
+      <w:r>
+        <w:t xml:space="preserve"> </w:t>
+      </w:r>
+      <w:r>
+        <w:t>also known as the acronym</w:t>
+      </w:r>
+      <w:r>
+        <w:t xml:space="preserve"> </w:t>
+      </w:r>
+      <w:r>
+        <w:t xml:space="preserve">DRY, is </w:t>
+      </w:r>
+      <w:r>
+        <w:t>about avoiding duplication of code when possible.</w:t>
+      </w:r>
+      <w:r>
+        <w:t xml:space="preserve"> This reinforces </w:t>
+      </w:r>
+      <w:r>
+        <w:t xml:space="preserve">modularity again as methods that follow the DRY principle </w:t>
+      </w:r>
+      <w:r>
+        <w:t xml:space="preserve">are </w:t>
+      </w:r>
+      <w:r>
+        <w:t>typically created with a focus on being general enough to be used in multiple locations and processes within an application.</w:t>
+      </w:r>
+    </w:p>
+    <w:p>
+      <w:pPr>
+        <w:spacing w:line="360" w:lineRule="auto"/>
+      </w:pPr>
+      <w:r>
+        <w:rPr>
+          <w:b/>
+          <w:bCs/>
+        </w:rPr>
+        <w:t>Test-Driven Development</w:t>
+      </w:r>
+      <w:r>
+        <w:rPr>
+          <w:b/>
+          <w:bCs/>
+        </w:rPr>
+        <w:br/>
+      </w:r>
+      <w:r>
+        <w:t xml:space="preserve">Test-driven development </w:t>
+      </w:r>
+      <w:r>
+        <w:t>is the idea that tests are written before the functional code is.</w:t>
+      </w:r>
+      <w:r>
+        <w:t xml:space="preserve"> This will </w:t>
+      </w:r>
+      <w:r>
+        <w:t xml:space="preserve">help with keeping </w:t>
+      </w:r>
+      <w:r>
+        <w:t xml:space="preserve">the </w:t>
+      </w:r>
+      <w:r>
+        <w:t xml:space="preserve">functional </w:t>
+      </w:r>
+      <w:r>
+        <w:t>code</w:t>
+      </w:r>
+      <w:r>
+        <w:t xml:space="preserve"> correct </w:t>
+      </w:r>
+      <w:proofErr w:type="gramStart"/>
+      <w:r>
+        <w:t>in regard to</w:t>
+      </w:r>
+      <w:proofErr w:type="gramEnd"/>
+      <w:r>
+        <w:t xml:space="preserve"> expectations.</w:t>
+      </w:r>
+    </w:p>
+    <w:p>
+      <w:pPr>
+        <w:spacing w:line="360" w:lineRule="auto"/>
+      </w:pPr>
+      <w:r>
+        <w:rPr>
+          <w:b/>
+          <w:bCs/>
+        </w:rPr>
+        <w:t>Code Reviews</w:t>
+      </w:r>
+      <w:r>
+        <w:rPr>
+          <w:b/>
+          <w:bCs/>
+        </w:rPr>
+        <w:br/>
+      </w:r>
+    </w:p>
+    <w:p>
+      <w:pPr>
+        <w:spacing w:line="360" w:lineRule="auto"/>
+        <w:rPr>
+          <w:b/>
+          <w:bCs/>
+        </w:rPr>
+      </w:pPr>
+      <w:r>
+        <w:rPr>
+          <w:b/>
+          <w:bCs/>
+        </w:rPr>
+        <w:t>Version Control</w:t>
+      </w:r>
+      <w:r>
+        <w:rPr>
+          <w:b/>
+          <w:bCs/>
+        </w:rPr>
         <w:br/>
       </w:r>
     </w:p>
@@ -1084,6 +1586,7 @@
           <w:b/>
           <w:bCs/>
         </w:rPr>
+        <w:lastRenderedPageBreak/>
         <w:t>Concurrent</w:t>
       </w:r>
     </w:p>
@@ -1138,13 +1641,26 @@
         <w:t>The 5 stages of the Agile Software Development Lifecycle</w:t>
       </w:r>
       <w:r>
-        <w:t xml:space="preserve">. Mendix. https://www.mendix.com/blog/agile-software-development-lifecycle-stages/ </w:t>
+        <w:t xml:space="preserve">. </w:t>
+      </w:r>
+      <w:proofErr w:type="spellStart"/>
+      <w:r>
+        <w:t>Mendix</w:t>
+      </w:r>
+      <w:proofErr w:type="spellEnd"/>
+      <w:r>
+        <w:t xml:space="preserve">. https://www.mendix.com/blog/agile-software-development-lifecycle-stages/ </w:t>
       </w:r>
     </w:p>
     <w:p/>
     <w:p>
-      <w:r>
-        <w:t xml:space="preserve">Cio. (2023, June 2). </w:t>
+      <w:proofErr w:type="spellStart"/>
+      <w:r>
+        <w:t>Cio</w:t>
+      </w:r>
+      <w:proofErr w:type="spellEnd"/>
+      <w:r>
+        <w:t xml:space="preserve">. (2023, June 2). </w:t>
       </w:r>
       <w:r>
         <w:rPr>
@@ -1154,7 +1670,15 @@
         <w:t>Optimal balance between agility and stability in software development</w:t>
       </w:r>
       <w:r>
-        <w:t xml:space="preserve">. CioPages. https://www.ciopages.com/agility-and-stability-in-software-development/ </w:t>
+        <w:t xml:space="preserve">. </w:t>
+      </w:r>
+      <w:proofErr w:type="spellStart"/>
+      <w:r>
+        <w:t>CioPages</w:t>
+      </w:r>
+      <w:proofErr w:type="spellEnd"/>
+      <w:r>
+        <w:t xml:space="preserve">. https://www.ciopages.com/agility-and-stability-in-software-development/ </w:t>
       </w:r>
     </w:p>
     <w:p>
@@ -1169,10 +1693,22 @@
           <w:i/>
           <w:iCs/>
         </w:rPr>
-        <w:t>What is Agile Software Development (agile methodologies)?</w:t>
-      </w:r>
-      <w:r>
-        <w:t xml:space="preserve">. Software Quality. https://www.techtarget.com/searchsoftwarequality/definition/agile-software-development </w:t>
+        <w:t>What is Agile Software Development (agile methodologies</w:t>
+      </w:r>
+      <w:proofErr w:type="gramStart"/>
+      <w:r>
+        <w:rPr>
+          <w:i/>
+          <w:iCs/>
+        </w:rPr>
+        <w:t>)?</w:t>
+      </w:r>
+      <w:r>
+        <w:t>.</w:t>
+      </w:r>
+      <w:proofErr w:type="gramEnd"/>
+      <w:r>
+        <w:t xml:space="preserve"> Software Quality. https://www.techtarget.com/searchsoftwarequality/definition/agile-software-development </w:t>
       </w:r>
     </w:p>
     <w:p/>

</xml_diff>